<commit_message>
Removed altering of state in shouldComponentUpdate() from Question 2
</commit_message>
<xml_diff>
--- a/week3-day1-task/SngZiJie_DailyTask_W3D2.docx
+++ b/week3-day1-task/SngZiJie_DailyTask_W3D2.docx
@@ -54,9 +54,8 @@
           <w:szCs w:val="24"/>
           <w:lang w:eastAsia="en-IN"/>
         </w:rPr>
-        <w:t xml:space="preserve">Add </w:t>
+        <w:t>Add api and get</w:t>
       </w:r>
-      <w:proofErr w:type="spellStart"/>
       <w:r>
         <w:rPr>
           <w:rFonts w:eastAsia="Times New Roman" w:cstheme="minorHAnsi"/>
@@ -65,9 +64,8 @@
           <w:szCs w:val="24"/>
           <w:lang w:eastAsia="en-IN"/>
         </w:rPr>
-        <w:t>api</w:t>
+        <w:t xml:space="preserve"> first</w:t>
       </w:r>
-      <w:proofErr w:type="spellEnd"/>
       <w:r>
         <w:rPr>
           <w:rFonts w:eastAsia="Times New Roman" w:cstheme="minorHAnsi"/>
@@ -76,7 +74,7 @@
           <w:szCs w:val="24"/>
           <w:lang w:eastAsia="en-IN"/>
         </w:rPr>
-        <w:t xml:space="preserve"> and get</w:t>
+        <w:t xml:space="preserve"> 5 records from api</w:t>
       </w:r>
       <w:r>
         <w:rPr>
@@ -86,7 +84,7 @@
           <w:szCs w:val="24"/>
           <w:lang w:eastAsia="en-IN"/>
         </w:rPr>
-        <w:t xml:space="preserve"> first</w:t>
+        <w:t xml:space="preserve"> data</w:t>
       </w:r>
       <w:r>
         <w:rPr>
@@ -96,9 +94,8 @@
           <w:szCs w:val="24"/>
           <w:lang w:eastAsia="en-IN"/>
         </w:rPr>
-        <w:t xml:space="preserve"> 5 records from </w:t>
+        <w:t xml:space="preserve"> using </w:t>
       </w:r>
-      <w:proofErr w:type="spellStart"/>
       <w:r>
         <w:rPr>
           <w:rFonts w:eastAsia="Times New Roman" w:cstheme="minorHAnsi"/>
@@ -107,72 +104,7 @@
           <w:szCs w:val="24"/>
           <w:lang w:eastAsia="en-IN"/>
         </w:rPr>
-        <w:t>api</w:t>
-      </w:r>
-      <w:proofErr w:type="spellEnd"/>
-      <w:r>
-        <w:rPr>
-          <w:rFonts w:eastAsia="Times New Roman" w:cstheme="minorHAnsi"/>
-          <w:color w:val="000000" w:themeColor="text1"/>
-          <w:sz w:val="24"/>
-          <w:szCs w:val="24"/>
-          <w:lang w:eastAsia="en-IN"/>
-        </w:rPr>
-        <w:t xml:space="preserve"> data</w:t>
-      </w:r>
-      <w:r>
-        <w:rPr>
-          <w:rFonts w:eastAsia="Times New Roman" w:cstheme="minorHAnsi"/>
-          <w:color w:val="000000" w:themeColor="text1"/>
-          <w:sz w:val="24"/>
-          <w:szCs w:val="24"/>
-          <w:lang w:eastAsia="en-IN"/>
-        </w:rPr>
-        <w:t xml:space="preserve"> using </w:t>
-      </w:r>
-      <w:proofErr w:type="spellStart"/>
-      <w:r>
-        <w:rPr>
-          <w:rFonts w:eastAsia="Times New Roman" w:cstheme="minorHAnsi"/>
-          <w:color w:val="000000" w:themeColor="text1"/>
-          <w:sz w:val="24"/>
-          <w:szCs w:val="24"/>
-          <w:lang w:eastAsia="en-IN"/>
-        </w:rPr>
-        <w:t>using</w:t>
-      </w:r>
-      <w:proofErr w:type="spellEnd"/>
-      <w:r>
-        <w:rPr>
-          <w:rFonts w:eastAsia="Times New Roman" w:cstheme="minorHAnsi"/>
-          <w:color w:val="000000" w:themeColor="text1"/>
-          <w:sz w:val="24"/>
-          <w:szCs w:val="24"/>
-          <w:lang w:eastAsia="en-IN"/>
-        </w:rPr>
-        <w:t xml:space="preserve"> </w:t>
-      </w:r>
-      <w:proofErr w:type="gramStart"/>
-      <w:r>
-        <w:rPr>
-          <w:rFonts w:eastAsia="Times New Roman" w:cstheme="minorHAnsi"/>
-          <w:color w:val="000000" w:themeColor="text1"/>
-          <w:sz w:val="24"/>
-          <w:szCs w:val="24"/>
-          <w:lang w:eastAsia="en-IN"/>
-        </w:rPr>
-        <w:t>class based</w:t>
-      </w:r>
-      <w:proofErr w:type="gramEnd"/>
-      <w:r>
-        <w:rPr>
-          <w:rFonts w:eastAsia="Times New Roman" w:cstheme="minorHAnsi"/>
-          <w:color w:val="000000" w:themeColor="text1"/>
-          <w:sz w:val="24"/>
-          <w:szCs w:val="24"/>
-          <w:lang w:eastAsia="en-IN"/>
-        </w:rPr>
-        <w:t xml:space="preserve"> component and display data in a function based component.</w:t>
+        <w:t>using class based component and display data in a function based component.</w:t>
       </w:r>
     </w:p>
     <w:p>
@@ -380,9 +312,8 @@
           <w:szCs w:val="24"/>
           <w:lang w:eastAsia="en-IN"/>
         </w:rPr>
-        <w:t xml:space="preserve">. Take input from user of score. If it is greater than </w:t>
+        <w:t>. Take input from user of score. If it is greater than prev state then, update the state, otherwise not.</w:t>
       </w:r>
-      <w:proofErr w:type="spellStart"/>
       <w:r>
         <w:rPr>
           <w:rFonts w:eastAsia="Times New Roman" w:cstheme="minorHAnsi"/>
@@ -391,9 +322,8 @@
           <w:szCs w:val="24"/>
           <w:lang w:eastAsia="en-IN"/>
         </w:rPr>
-        <w:t>prev</w:t>
+        <w:t xml:space="preserve"> (Show messages in pop-up/modal like points update).</w:t>
       </w:r>
-      <w:proofErr w:type="spellEnd"/>
       <w:r>
         <w:rPr>
           <w:rFonts w:eastAsia="Times New Roman" w:cstheme="minorHAnsi"/>
@@ -402,42 +332,17 @@
           <w:szCs w:val="24"/>
           <w:lang w:eastAsia="en-IN"/>
         </w:rPr>
-        <w:t xml:space="preserve"> state then, update the state, otherwise not.</w:t>
+        <w:br/>
       </w:r>
       <w:r>
         <w:rPr>
-          <w:rFonts w:eastAsia="Times New Roman" w:cstheme="minorHAnsi"/>
-          <w:color w:val="000000" w:themeColor="text1"/>
-          <w:sz w:val="24"/>
-          <w:szCs w:val="24"/>
-          <w:lang w:eastAsia="en-IN"/>
-        </w:rPr>
-        <w:t xml:space="preserve"> (Show messages in pop-up/modal like points update).</w:t>
-      </w:r>
-    </w:p>
-    <w:p>
-      <w:pPr>
-        <w:pStyle w:val="ListParagraph"/>
-        <w:shd w:val="clear" w:color="auto" w:fill="FFFFFF"/>
-        <w:spacing w:after="0" w:line="285" w:lineRule="atLeast"/>
-        <w:ind w:left="360"/>
-        <w:rPr>
-          <w:rFonts w:eastAsia="Times New Roman" w:cstheme="minorHAnsi"/>
-          <w:color w:val="000000" w:themeColor="text1"/>
-          <w:sz w:val="24"/>
-          <w:szCs w:val="24"/>
-          <w:lang w:eastAsia="en-IN"/>
-        </w:rPr>
-      </w:pPr>
-      <w:r>
-        <w:rPr>
           <w:noProof/>
         </w:rPr>
         <w:drawing>
-          <wp:inline distT="0" distB="0" distL="0" distR="0" wp14:anchorId="74C670A9" wp14:editId="649DB4CD">
-            <wp:extent cx="2743200" cy="1261873"/>
-            <wp:effectExtent l="0" t="0" r="0" b="0"/>
-            <wp:docPr id="5" name="Picture 5"/>
+          <wp:inline distT="0" distB="0" distL="0" distR="0" wp14:anchorId="0D726262" wp14:editId="3319C9C6">
+            <wp:extent cx="2762250" cy="1712594"/>
+            <wp:effectExtent l="0" t="0" r="0" b="2540"/>
+            <wp:docPr id="2" name="Picture 2"/>
             <wp:cNvGraphicFramePr>
               <a:graphicFrameLocks xmlns:a="http://schemas.openxmlformats.org/drawingml/2006/main" noChangeAspect="1"/>
             </wp:cNvGraphicFramePr>
@@ -457,7 +362,7 @@
                   <pic:spPr>
                     <a:xfrm>
                       <a:off x="0" y="0"/>
-                      <a:ext cx="2765144" cy="1271967"/>
+                      <a:ext cx="2775381" cy="1720735"/>
                     </a:xfrm>
                     <a:prstGeom prst="rect">
                       <a:avLst/>
@@ -473,17 +378,11 @@
         <w:rPr>
           <w:noProof/>
         </w:rPr>
-        <w:t xml:space="preserve"> </w:t>
-      </w:r>
-      <w:r>
-        <w:rPr>
-          <w:noProof/>
-        </w:rPr>
         <w:drawing>
-          <wp:inline distT="0" distB="0" distL="0" distR="0" wp14:anchorId="0E33D200" wp14:editId="35A280A6">
-            <wp:extent cx="2711395" cy="1258088"/>
-            <wp:effectExtent l="0" t="0" r="0" b="0"/>
-            <wp:docPr id="7" name="Picture 7"/>
+          <wp:inline distT="0" distB="0" distL="0" distR="0" wp14:anchorId="498E8F70" wp14:editId="349A381A">
+            <wp:extent cx="2759157" cy="1710678"/>
+            <wp:effectExtent l="0" t="0" r="3175" b="4445"/>
+            <wp:docPr id="6" name="Picture 6"/>
             <wp:cNvGraphicFramePr>
               <a:graphicFrameLocks xmlns:a="http://schemas.openxmlformats.org/drawingml/2006/main" noChangeAspect="1"/>
             </wp:cNvGraphicFramePr>
@@ -503,7 +402,7 @@
                   <pic:spPr>
                     <a:xfrm>
                       <a:off x="0" y="0"/>
-                      <a:ext cx="2740275" cy="1271488"/>
+                      <a:ext cx="2800328" cy="1736204"/>
                     </a:xfrm>
                     <a:prstGeom prst="rect">
                       <a:avLst/>
@@ -519,17 +418,11 @@
         <w:rPr>
           <w:noProof/>
         </w:rPr>
-        <w:t xml:space="preserve"> </w:t>
-      </w:r>
-      <w:r>
-        <w:rPr>
-          <w:noProof/>
-        </w:rPr>
         <w:drawing>
-          <wp:inline distT="0" distB="0" distL="0" distR="0" wp14:anchorId="742B9146" wp14:editId="783D3830">
-            <wp:extent cx="2741827" cy="1272208"/>
-            <wp:effectExtent l="0" t="0" r="1905" b="4445"/>
-            <wp:docPr id="8" name="Picture 8"/>
+          <wp:inline distT="0" distB="0" distL="0" distR="0" wp14:anchorId="702B1583" wp14:editId="4474D1C4">
+            <wp:extent cx="5521325" cy="3423221"/>
+            <wp:effectExtent l="0" t="0" r="3175" b="6350"/>
+            <wp:docPr id="11" name="Picture 11"/>
             <wp:cNvGraphicFramePr>
               <a:graphicFrameLocks xmlns:a="http://schemas.openxmlformats.org/drawingml/2006/main" noChangeAspect="1"/>
             </wp:cNvGraphicFramePr>
@@ -549,7 +442,7 @@
                   <pic:spPr>
                     <a:xfrm>
                       <a:off x="0" y="0"/>
-                      <a:ext cx="2754311" cy="1278000"/>
+                      <a:ext cx="5532804" cy="3430338"/>
                     </a:xfrm>
                     <a:prstGeom prst="rect">
                       <a:avLst/>
@@ -565,17 +458,11 @@
         <w:rPr>
           <w:noProof/>
         </w:rPr>
-        <w:t xml:space="preserve"> </w:t>
-      </w:r>
-      <w:r>
-        <w:rPr>
-          <w:noProof/>
-        </w:rPr>
         <w:drawing>
-          <wp:inline distT="0" distB="0" distL="0" distR="0" wp14:anchorId="61E18B21" wp14:editId="7089B3D5">
-            <wp:extent cx="2703444" cy="1254398"/>
-            <wp:effectExtent l="0" t="0" r="1905" b="3175"/>
-            <wp:docPr id="9" name="Picture 9"/>
+          <wp:inline distT="0" distB="0" distL="0" distR="0" wp14:anchorId="1532CED3" wp14:editId="1DDE6934">
+            <wp:extent cx="5505450" cy="1575285"/>
+            <wp:effectExtent l="0" t="0" r="0" b="6350"/>
+            <wp:docPr id="12" name="Picture 12"/>
             <wp:cNvGraphicFramePr>
               <a:graphicFrameLocks xmlns:a="http://schemas.openxmlformats.org/drawingml/2006/main" noChangeAspect="1"/>
             </wp:cNvGraphicFramePr>
@@ -595,53 +482,7 @@
                   <pic:spPr>
                     <a:xfrm>
                       <a:off x="0" y="0"/>
-                      <a:ext cx="2725813" cy="1264777"/>
-                    </a:xfrm>
-                    <a:prstGeom prst="rect">
-                      <a:avLst/>
-                    </a:prstGeom>
-                  </pic:spPr>
-                </pic:pic>
-              </a:graphicData>
-            </a:graphic>
-          </wp:inline>
-        </w:drawing>
-      </w:r>
-      <w:r>
-        <w:rPr>
-          <w:noProof/>
-        </w:rPr>
-        <w:t xml:space="preserve"> </w:t>
-      </w:r>
-      <w:r>
-        <w:rPr>
-          <w:noProof/>
-        </w:rPr>
-        <w:drawing>
-          <wp:inline distT="0" distB="0" distL="0" distR="0" wp14:anchorId="46FF01EB" wp14:editId="302BF4D6">
-            <wp:extent cx="5462546" cy="1883024"/>
-            <wp:effectExtent l="0" t="0" r="5080" b="3175"/>
-            <wp:docPr id="10" name="Picture 10"/>
-            <wp:cNvGraphicFramePr>
-              <a:graphicFrameLocks xmlns:a="http://schemas.openxmlformats.org/drawingml/2006/main" noChangeAspect="1"/>
-            </wp:cNvGraphicFramePr>
-            <a:graphic xmlns:a="http://schemas.openxmlformats.org/drawingml/2006/main">
-              <a:graphicData uri="http://schemas.openxmlformats.org/drawingml/2006/picture">
-                <pic:pic xmlns:pic="http://schemas.openxmlformats.org/drawingml/2006/picture">
-                  <pic:nvPicPr>
-                    <pic:cNvPr id="1" name=""/>
-                    <pic:cNvPicPr/>
-                  </pic:nvPicPr>
-                  <pic:blipFill>
-                    <a:blip r:embed="rId15"/>
-                    <a:stretch>
-                      <a:fillRect/>
-                    </a:stretch>
-                  </pic:blipFill>
-                  <pic:spPr>
-                    <a:xfrm>
-                      <a:off x="0" y="0"/>
-                      <a:ext cx="5484138" cy="1890467"/>
+                      <a:ext cx="5523479" cy="1580444"/>
                     </a:xfrm>
                     <a:prstGeom prst="rect">
                       <a:avLst/>
@@ -2440,6 +2281,15 @@
 </file>
 
 <file path=customXml/item1.xml><?xml version="1.0" encoding="utf-8"?>
+<?mso-contentType ?>
+<FormTemplates xmlns="http://schemas.microsoft.com/sharepoint/v3/contenttype/forms">
+  <Display>DocumentLibraryForm</Display>
+  <Edit>DocumentLibraryForm</Edit>
+  <New>DocumentLibraryForm</New>
+</FormTemplates>
+</file>
+
+<file path=customXml/item2.xml><?xml version="1.0" encoding="utf-8"?>
 <p:properties xmlns:p="http://schemas.microsoft.com/office/2006/metadata/properties" xmlns:xsi="http://www.w3.org/2001/XMLSchema-instance" xmlns:pc="http://schemas.microsoft.com/office/infopath/2007/PartnerControls">
   <documentManagement>
     <_Flow_SignoffStatus xmlns="6bf68a39-f98c-4d52-aa38-e00e47a162ca" xsi:nil="true"/>
@@ -2449,15 +2299,6 @@
     </lcf76f155ced4ddcb4097134ff3c332f>
   </documentManagement>
 </p:properties>
-</file>
-
-<file path=customXml/item2.xml><?xml version="1.0" encoding="utf-8"?>
-<?mso-contentType ?>
-<FormTemplates xmlns="http://schemas.microsoft.com/sharepoint/v3/contenttype/forms">
-  <Display>DocumentLibraryForm</Display>
-  <Edit>DocumentLibraryForm</Edit>
-  <New>DocumentLibraryForm</New>
-</FormTemplates>
 </file>
 
 <file path=customXml/item3.xml><?xml version="1.0" encoding="utf-8"?>
@@ -2704,20 +2545,20 @@
 </file>
 
 <file path=customXml/itemProps1.xml><?xml version="1.0" encoding="utf-8"?>
+<ds:datastoreItem xmlns:ds="http://schemas.openxmlformats.org/officeDocument/2006/customXml" ds:itemID="{019F4872-EC5E-45A0-B301-79E123140548}">
+  <ds:schemaRefs>
+    <ds:schemaRef ds:uri="http://schemas.microsoft.com/sharepoint/v3/contenttype/forms"/>
+  </ds:schemaRefs>
+</ds:datastoreItem>
+</file>
+
+<file path=customXml/itemProps2.xml><?xml version="1.0" encoding="utf-8"?>
 <ds:datastoreItem xmlns:ds="http://schemas.openxmlformats.org/officeDocument/2006/customXml" ds:itemID="{07D8BBF5-1400-4FB6-8E61-4E987905979C}">
   <ds:schemaRefs>
     <ds:schemaRef ds:uri="http://schemas.microsoft.com/office/2006/metadata/properties"/>
     <ds:schemaRef ds:uri="http://schemas.microsoft.com/office/infopath/2007/PartnerControls"/>
     <ds:schemaRef ds:uri="6bf68a39-f98c-4d52-aa38-e00e47a162ca"/>
     <ds:schemaRef ds:uri="821d973b-cc44-45d5-9ca9-410c7c8ec753"/>
-  </ds:schemaRefs>
-</ds:datastoreItem>
-</file>
-
-<file path=customXml/itemProps2.xml><?xml version="1.0" encoding="utf-8"?>
-<ds:datastoreItem xmlns:ds="http://schemas.openxmlformats.org/officeDocument/2006/customXml" ds:itemID="{019F4872-EC5E-45A0-B301-79E123140548}">
-  <ds:schemaRefs>
-    <ds:schemaRef ds:uri="http://schemas.microsoft.com/sharepoint/v3/contenttype/forms"/>
   </ds:schemaRefs>
 </ds:datastoreItem>
 </file>

</xml_diff>